<commit_message>
Update Sprint 2 plan
</commit_message>
<xml_diff>
--- a/Sprint 2 Plan.docx
+++ b/Sprint 2 Plan.docx
@@ -269,15 +269,7 @@
         <w:ind w:left="720" w:firstLine="720"/>
       </w:pPr>
       <w:r>
-        <w:t xml:space="preserve">Check whether it's just the king </w:t>
-      </w:r>
-      <w:proofErr w:type="gramStart"/>
-      <w:r>
-        <w:t>left</w:t>
-      </w:r>
-      <w:proofErr w:type="gramEnd"/>
-      <w:r>
-        <w:t xml:space="preserve"> and he hasn't got any valid moves</w:t>
+        <w:t>Check whether it's just the king left and he hasn't got any valid moves</w:t>
       </w:r>
     </w:p>
     <w:p>
@@ -293,15 +285,7 @@
         <w:ind w:left="720" w:firstLine="720"/>
       </w:pPr>
       <w:r>
-        <w:t xml:space="preserve">Notify the player that </w:t>
-      </w:r>
-      <w:proofErr w:type="gramStart"/>
-      <w:r>
-        <w:t>they've</w:t>
-      </w:r>
-      <w:proofErr w:type="gramEnd"/>
-      <w:r>
-        <w:t xml:space="preserve"> lost</w:t>
+        <w:t>Notify the player that they've lost</w:t>
       </w:r>
     </w:p>
     <w:p>
@@ -442,16 +426,10 @@
             <w:cnfStyle w:val="001000000000" w:firstRow="0" w:lastRow="0" w:firstColumn="1" w:lastColumn="0" w:oddVBand="0" w:evenVBand="0" w:oddHBand="0" w:evenHBand="0" w:firstRowFirstColumn="0" w:firstRowLastColumn="0" w:lastRowFirstColumn="0" w:lastRowLastColumn="0"/>
             <w:tcW w:w="3116" w:type="dxa"/>
           </w:tcPr>
-          <w:p/>
-        </w:tc>
-        <w:tc>
-          <w:tcPr>
-            <w:tcW w:w="3117" w:type="dxa"/>
-          </w:tcPr>
           <w:p>
-            <w:pPr>
-              <w:cnfStyle w:val="000000100000" w:firstRow="0" w:lastRow="0" w:firstColumn="0" w:lastColumn="0" w:oddVBand="0" w:evenVBand="0" w:oddHBand="1" w:evenHBand="0" w:firstRowFirstColumn="0" w:firstRowLastColumn="0" w:lastRowFirstColumn="0" w:lastRowLastColumn="0"/>
-            </w:pPr>
+            <w:r>
+              <w:t>5</w:t>
+            </w:r>
           </w:p>
         </w:tc>
         <w:tc>
@@ -462,6 +440,22 @@
             <w:pPr>
               <w:cnfStyle w:val="000000100000" w:firstRow="0" w:lastRow="0" w:firstColumn="0" w:lastColumn="0" w:oddVBand="0" w:evenVBand="0" w:oddHBand="1" w:evenHBand="0" w:firstRowFirstColumn="0" w:firstRowLastColumn="0" w:lastRowFirstColumn="0" w:lastRowLastColumn="0"/>
             </w:pPr>
+            <w:r>
+              <w:t>11</w:t>
+            </w:r>
+          </w:p>
+        </w:tc>
+        <w:tc>
+          <w:tcPr>
+            <w:tcW w:w="3117" w:type="dxa"/>
+          </w:tcPr>
+          <w:p>
+            <w:pPr>
+              <w:cnfStyle w:val="000000100000" w:firstRow="0" w:lastRow="0" w:firstColumn="0" w:lastColumn="0" w:oddVBand="0" w:evenVBand="0" w:oddHBand="1" w:evenHBand="0" w:firstRowFirstColumn="0" w:firstRowLastColumn="0" w:lastRowFirstColumn="0" w:lastRowLastColumn="0"/>
+            </w:pPr>
+            <w:r>
+              <w:t>7</w:t>
+            </w:r>
           </w:p>
         </w:tc>
       </w:tr>
@@ -475,18 +469,50 @@
       </w:r>
     </w:p>
     <w:p>
-      <w:pPr>
+      <w:r>
+        <w:t>All stories were completed on time. We have a working executable that plays a working game.</w:t>
+      </w:r>
+      <w:r>
+        <w:t xml:space="preserve"> We managed our hiccup (below) smoothly.</w:t>
+      </w:r>
+    </w:p>
+    <w:p>
+      <w:pPr>
+        <w:pStyle w:val="Heading1"/>
+      </w:pPr>
+      <w:r>
+        <w:t>What was bad?</w:t>
+      </w:r>
+    </w:p>
+    <w:p>
+      <w:r>
+        <w:t xml:space="preserve">Josh died </w:t>
+      </w:r>
+      <w:r>
         <w:rPr>
-          <w:i/>
-          <w:iCs/>
+          <mc:AlternateContent>
+            <mc:Choice Requires="w16se"/>
+            <mc:Fallback>
+              <w:rFonts w:ascii="Segoe UI Emoji" w:eastAsia="Segoe UI Emoji" w:hAnsi="Segoe UI Emoji" w:cs="Segoe UI Emoji"/>
+            </mc:Fallback>
+          </mc:AlternateContent>
         </w:rPr>
-      </w:pPr>
-      <w:r>
-        <w:rPr>
-          <w:i/>
-          <w:iCs/>
-        </w:rPr>
-        <w:t>Replace this text with every practice and procedure your team used that was effective, useful, and/or improved your overall output.</w:t>
+        <mc:AlternateContent>
+          <mc:Choice Requires="w16se">
+            <w16se:symEx w16se:font="Segoe UI Emoji" w16se:char="2639"/>
+          </mc:Choice>
+          <mc:Fallback>
+            <w:t>☹</w:t>
+          </mc:Fallback>
+        </mc:AlternateContent>
+      </w:r>
+    </w:p>
+    <w:p>
+      <w:r>
+        <w:t xml:space="preserve">We reached out to him multiple times and received no response. We redistributed </w:t>
+      </w:r>
+      <w:r>
+        <w:t>his tasks and completed them without him. The lack of communication from Josh was problematic, but we were able to work around it quickly enough to prevent problems.</w:t>
       </w:r>
     </w:p>
     <w:p>
@@ -494,22 +520,43 @@
         <w:pStyle w:val="Heading1"/>
       </w:pPr>
       <w:r>
-        <w:t>What was bad?</w:t>
-      </w:r>
-    </w:p>
-    <w:p>
-      <w:pPr>
-        <w:rPr>
-          <w:i/>
-          <w:iCs/>
-        </w:rPr>
-      </w:pPr>
-      <w:r>
-        <w:rPr>
-          <w:i/>
-          <w:iCs/>
-        </w:rPr>
-        <w:t>Replace this text with every practice and procedure your team used that was ineffective, wasteful, and/or diminished or impeded your overall output.</w:t>
+        <w:t>Ideas</w:t>
+      </w:r>
+    </w:p>
+    <w:p>
+      <w:pPr>
+        <w:pStyle w:val="ListParagraph"/>
+        <w:numPr>
+          <w:ilvl w:val="0"/>
+          <w:numId w:val="1"/>
+        </w:numPr>
+      </w:pPr>
+      <w:r>
+        <w:t>Bug hunting</w:t>
+      </w:r>
+    </w:p>
+    <w:p>
+      <w:pPr>
+        <w:pStyle w:val="ListParagraph"/>
+        <w:numPr>
+          <w:ilvl w:val="0"/>
+          <w:numId w:val="1"/>
+        </w:numPr>
+      </w:pPr>
+      <w:r>
+        <w:t>Elide the menu step from user input</w:t>
+      </w:r>
+    </w:p>
+    <w:p>
+      <w:pPr>
+        <w:pStyle w:val="ListParagraph"/>
+        <w:numPr>
+          <w:ilvl w:val="0"/>
+          <w:numId w:val="1"/>
+        </w:numPr>
+      </w:pPr>
+      <w:r>
+        <w:t>Consider supporting standard chess algebraic notation</w:t>
       </w:r>
     </w:p>
     <w:p>
@@ -517,49 +564,17 @@
         <w:pStyle w:val="Heading1"/>
       </w:pPr>
       <w:r>
-        <w:t>Ideas</w:t>
-      </w:r>
-    </w:p>
-    <w:p>
-      <w:pPr>
-        <w:rPr>
-          <w:i/>
-          <w:iCs/>
-        </w:rPr>
-      </w:pPr>
-      <w:r>
-        <w:rPr>
-          <w:i/>
-          <w:iCs/>
-        </w:rPr>
-        <w:t>Replace this text with ideas for what your team might do to improve the team dynamic, individual contribution, and/or quality of the final product.</w:t>
-      </w:r>
-    </w:p>
-    <w:p>
-      <w:pPr>
-        <w:pStyle w:val="Heading1"/>
-      </w:pPr>
-      <w:r>
         <w:t>Actions</w:t>
       </w:r>
     </w:p>
     <w:p>
-      <w:pPr>
-        <w:rPr>
-          <w:i/>
-          <w:iCs/>
-        </w:rPr>
-      </w:pPr>
-      <w:r>
-        <w:rPr>
-          <w:i/>
-          <w:iCs/>
-        </w:rPr>
-        <w:t>STOP! Fill out, then read out loud the previous three sections. Discuss as a team everyone’s answers. Then, replace this text with actions you can take next sprint to implement at least some of the ideas your team generated.</w:t>
-      </w:r>
-    </w:p>
-    <w:p/>
-    <w:p/>
+      <w:r>
+        <w:t>We’ll ship our product to beta testers and solicit feedback on broken, confusing, or improvable f</w:t>
+      </w:r>
+      <w:r>
+        <w:t>eatures.</w:t>
+      </w:r>
+    </w:p>
     <w:sectPr>
       <w:pgSz w:w="12240" w:h="15840"/>
       <w:pgMar w:top="1440" w:right="1440" w:bottom="1440" w:left="1440" w:header="720" w:footer="720" w:gutter="0"/>
@@ -568,6 +583,126 @@
     </w:sectPr>
   </w:body>
 </w:document>
+</file>
+
+<file path=word/numbering.xml><?xml version="1.0" encoding="utf-8"?>
+<w:numbering xmlns:wpc="http://schemas.microsoft.com/office/word/2010/wordprocessingCanvas" xmlns:cx="http://schemas.microsoft.com/office/drawing/2014/chartex" xmlns:cx1="http://schemas.microsoft.com/office/drawing/2015/9/8/chartex" xmlns:cx2="http://schemas.microsoft.com/office/drawing/2015/10/21/chartex" xmlns:cx3="http://schemas.microsoft.com/office/drawing/2016/5/9/chartex" xmlns:cx4="http://schemas.microsoft.com/office/drawing/2016/5/10/chartex" xmlns:cx5="http://schemas.microsoft.com/office/drawing/2016/5/11/chartex" xmlns:cx6="http://schemas.microsoft.com/office/drawing/2016/5/12/chartex" xmlns:cx7="http://schemas.microsoft.com/office/drawing/2016/5/13/chartex" xmlns:cx8="http://schemas.microsoft.com/office/drawing/2016/5/14/chartex" xmlns:mc="http://schemas.openxmlformats.org/markup-compatibility/2006" xmlns:aink="http://schemas.microsoft.com/office/drawing/2016/ink" xmlns:am3d="http://schemas.microsoft.com/office/drawing/2017/model3d" xmlns:o="urn:schemas-microsoft-com:office:office" xmlns:r="http://schemas.openxmlformats.org/officeDocument/2006/relationships" xmlns:m="http://schemas.openxmlformats.org/officeDocument/2006/math" xmlns:v="urn:schemas-microsoft-com:vml" xmlns:wp14="http://schemas.microsoft.com/office/word/2010/wordprocessingDrawing" xmlns:wp="http://schemas.openxmlformats.org/drawingml/2006/wordprocessingDrawing" xmlns:w10="urn:schemas-microsoft-com:office:word" xmlns:w="http://schemas.openxmlformats.org/wordprocessingml/2006/main" xmlns:w14="http://schemas.microsoft.com/office/word/2010/wordml" xmlns:w15="http://schemas.microsoft.com/office/word/2012/wordml" xmlns:w16cex="http://schemas.microsoft.com/office/word/2018/wordml/cex" xmlns:w16cid="http://schemas.microsoft.com/office/word/2016/wordml/cid" xmlns:w16="http://schemas.microsoft.com/office/word/2018/wordml" xmlns:w16se="http://schemas.microsoft.com/office/word/2015/wordml/symex" xmlns:wpg="http://schemas.microsoft.com/office/word/2010/wordprocessingGroup" xmlns:wpi="http://schemas.microsoft.com/office/word/2010/wordprocessingInk" xmlns:wne="http://schemas.microsoft.com/office/word/2006/wordml" xmlns:wps="http://schemas.microsoft.com/office/word/2010/wordprocessingShape" mc:Ignorable="w14 w15 w16se w16cid w16 w16cex wp14">
+  <w:abstractNum w:abstractNumId="0" w15:restartNumberingAfterBreak="0">
+    <w:nsid w:val="21D76169"/>
+    <w:multiLevelType w:val="hybridMultilevel"/>
+    <w:tmpl w:val="C55A892A"/>
+    <w:lvl w:ilvl="0" w:tplc="93606E94">
+      <w:numFmt w:val="bullet"/>
+      <w:lvlText w:val="-"/>
+      <w:lvlJc w:val="left"/>
+      <w:pPr>
+        <w:ind w:left="720" w:hanging="360"/>
+      </w:pPr>
+      <w:rPr>
+        <w:rFonts w:ascii="Calibri" w:eastAsiaTheme="minorEastAsia" w:hAnsi="Calibri" w:cs="Calibri" w:hint="default"/>
+      </w:rPr>
+    </w:lvl>
+    <w:lvl w:ilvl="1" w:tplc="04090003" w:tentative="1">
+      <w:start w:val="1"/>
+      <w:numFmt w:val="bullet"/>
+      <w:lvlText w:val="o"/>
+      <w:lvlJc w:val="left"/>
+      <w:pPr>
+        <w:ind w:left="1440" w:hanging="360"/>
+      </w:pPr>
+      <w:rPr>
+        <w:rFonts w:ascii="Courier New" w:hAnsi="Courier New" w:cs="Courier New" w:hint="default"/>
+      </w:rPr>
+    </w:lvl>
+    <w:lvl w:ilvl="2" w:tplc="04090005" w:tentative="1">
+      <w:start w:val="1"/>
+      <w:numFmt w:val="bullet"/>
+      <w:lvlText w:val=""/>
+      <w:lvlJc w:val="left"/>
+      <w:pPr>
+        <w:ind w:left="2160" w:hanging="360"/>
+      </w:pPr>
+      <w:rPr>
+        <w:rFonts w:ascii="Wingdings" w:hAnsi="Wingdings" w:hint="default"/>
+      </w:rPr>
+    </w:lvl>
+    <w:lvl w:ilvl="3" w:tplc="04090001" w:tentative="1">
+      <w:start w:val="1"/>
+      <w:numFmt w:val="bullet"/>
+      <w:lvlText w:val=""/>
+      <w:lvlJc w:val="left"/>
+      <w:pPr>
+        <w:ind w:left="2880" w:hanging="360"/>
+      </w:pPr>
+      <w:rPr>
+        <w:rFonts w:ascii="Symbol" w:hAnsi="Symbol" w:hint="default"/>
+      </w:rPr>
+    </w:lvl>
+    <w:lvl w:ilvl="4" w:tplc="04090003" w:tentative="1">
+      <w:start w:val="1"/>
+      <w:numFmt w:val="bullet"/>
+      <w:lvlText w:val="o"/>
+      <w:lvlJc w:val="left"/>
+      <w:pPr>
+        <w:ind w:left="3600" w:hanging="360"/>
+      </w:pPr>
+      <w:rPr>
+        <w:rFonts w:ascii="Courier New" w:hAnsi="Courier New" w:cs="Courier New" w:hint="default"/>
+      </w:rPr>
+    </w:lvl>
+    <w:lvl w:ilvl="5" w:tplc="04090005" w:tentative="1">
+      <w:start w:val="1"/>
+      <w:numFmt w:val="bullet"/>
+      <w:lvlText w:val=""/>
+      <w:lvlJc w:val="left"/>
+      <w:pPr>
+        <w:ind w:left="4320" w:hanging="360"/>
+      </w:pPr>
+      <w:rPr>
+        <w:rFonts w:ascii="Wingdings" w:hAnsi="Wingdings" w:hint="default"/>
+      </w:rPr>
+    </w:lvl>
+    <w:lvl w:ilvl="6" w:tplc="04090001" w:tentative="1">
+      <w:start w:val="1"/>
+      <w:numFmt w:val="bullet"/>
+      <w:lvlText w:val=""/>
+      <w:lvlJc w:val="left"/>
+      <w:pPr>
+        <w:ind w:left="5040" w:hanging="360"/>
+      </w:pPr>
+      <w:rPr>
+        <w:rFonts w:ascii="Symbol" w:hAnsi="Symbol" w:hint="default"/>
+      </w:rPr>
+    </w:lvl>
+    <w:lvl w:ilvl="7" w:tplc="04090003" w:tentative="1">
+      <w:start w:val="1"/>
+      <w:numFmt w:val="bullet"/>
+      <w:lvlText w:val="o"/>
+      <w:lvlJc w:val="left"/>
+      <w:pPr>
+        <w:ind w:left="5760" w:hanging="360"/>
+      </w:pPr>
+      <w:rPr>
+        <w:rFonts w:ascii="Courier New" w:hAnsi="Courier New" w:cs="Courier New" w:hint="default"/>
+      </w:rPr>
+    </w:lvl>
+    <w:lvl w:ilvl="8" w:tplc="04090005" w:tentative="1">
+      <w:start w:val="1"/>
+      <w:numFmt w:val="bullet"/>
+      <w:lvlText w:val=""/>
+      <w:lvlJc w:val="left"/>
+      <w:pPr>
+        <w:ind w:left="6480" w:hanging="360"/>
+      </w:pPr>
+      <w:rPr>
+        <w:rFonts w:ascii="Wingdings" w:hAnsi="Wingdings" w:hint="default"/>
+      </w:rPr>
+    </w:lvl>
+  </w:abstractNum>
+  <w:num w:numId="1">
+    <w:abstractNumId w:val="0"/>
+  </w:num>
+</w:numbering>
 </file>
 
 <file path=word/styles.xml><?xml version="1.0" encoding="utf-8"?>

</xml_diff>